<commit_message>
validation plus tables in form3/5
</commit_message>
<xml_diff>
--- a/BrgyS/docu/BRGYidTEMP.docx
+++ b/BrgyS/docu/BRGYidTEMP.docx
@@ -382,6 +382,7 @@
                       <w:b/>
                       <w:sz w:val="20"/>
                       <w:szCs w:val="20"/>
+                      <w:lang w:val="en-PH"/>
                     </w:rPr>
                   </w:pPr>
                   <w:r>
@@ -389,6 +390,7 @@
                       <w:b/>
                       <w:sz w:val="20"/>
                       <w:szCs w:val="20"/>
+                      <w:lang w:val="en-PH"/>
                     </w:rPr>
                     <w:t>{</w:t>
                   </w:r>
@@ -398,6 +400,7 @@
                       <w:b/>
                       <w:sz w:val="20"/>
                       <w:szCs w:val="20"/>
+                      <w:lang w:val="en-PH"/>
                     </w:rPr>
                     <w:t>IDNumber</w:t>
                   </w:r>
@@ -407,6 +410,7 @@
                       <w:b/>
                       <w:sz w:val="20"/>
                       <w:szCs w:val="20"/>
+                      <w:lang w:val="en-PH"/>
                     </w:rPr>
                     <w:t>}</w:t>
                   </w:r>
@@ -1158,6 +1162,7 @@
                 <w:iCs/>
                 <w:sz w:val="28"/>
                 <w:szCs w:val="28"/>
+                <w:lang w:val="en-PH"/>
               </w:rPr>
               <w:t>{</w:t>
             </w:r>
@@ -1168,6 +1173,7 @@
                 <w:iCs/>
                 <w:sz w:val="28"/>
                 <w:szCs w:val="28"/>
+                <w:lang w:val="en-PH"/>
               </w:rPr>
               <w:t>BDay</w:t>
             </w:r>
@@ -1178,6 +1184,7 @@
                 <w:iCs/>
                 <w:sz w:val="28"/>
                 <w:szCs w:val="28"/>
+                <w:lang w:val="en-PH"/>
               </w:rPr>
               <w:t>}</w:t>
             </w:r>
@@ -1655,17 +1662,16 @@
               </w:rPr>
               <w:t>{</w:t>
             </w:r>
-            <w:proofErr w:type="spellStart"/>
-            <w:r>
-              <w:rPr>
-                <w:bCs/>
-                <w:iCs/>
-                <w:sz w:val="28"/>
-                <w:szCs w:val="28"/>
+            <w:r>
+              <w:rPr>
+                <w:bCs/>
+                <w:iCs/>
+                <w:sz w:val="28"/>
+                <w:szCs w:val="28"/>
+                <w:lang w:val="en-PH"/>
               </w:rPr>
               <w:t>NumberOfEmerContact</w:t>
             </w:r>
-            <w:proofErr w:type="spellEnd"/>
             <w:r>
               <w:rPr>
                 <w:bCs/>
@@ -1710,6 +1716,7 @@
                 <w:iCs/>
                 <w:sz w:val="28"/>
                 <w:szCs w:val="28"/>
+                <w:lang w:val="en-PH"/>
               </w:rPr>
               <w:t>AddressOfEmerContact</w:t>
             </w:r>

</xml_diff>